<commit_message>
Edit Blibli Bazaar Business Flow
</commit_message>
<xml_diff>
--- a/Document/Blibli Bazaar Business Flow.docx
+++ b/Document/Blibli Bazaar Business Flow.docx
@@ -8,7 +8,6 @@
           <w:b w:val="1"/>
           <w:sz w:val="40"/>
           <w:szCs w:val="40"/>
-          <w:u w:val="single"/>
         </w:rPr>
       </w:pPr>
       <w:r>
@@ -21,35 +20,26 @@
         </w:rPr>
         <w:t xml:space="preserve">Blibli Bazaar Business Flow</w:t>
       </w:r>
-    </w:p>
-    <w:p>
-      <w:pPr>
-        <w:rPr>
-          <w:b w:val="1"/>
-          <w:sz w:val="40"/>
-          <w:szCs w:val="40"/>
-        </w:rPr>
-      </w:pPr>
-      <w:r>
-        <w:rPr>
-          <w:rtl w:val="0"/>
-        </w:rPr>
-      </w:r>
-    </w:p>
-    <w:p>
-      <w:pPr>
-        <w:rPr>
-          <w:sz w:val="24"/>
-          <w:szCs w:val="24"/>
-        </w:rPr>
-      </w:pPr>
-      <w:r>
-        <w:rPr>
-          <w:sz w:val="24"/>
-          <w:szCs w:val="24"/>
-          <w:rtl w:val="0"/>
-        </w:rPr>
-        <w:t xml:space="preserve">Customer Order Product/s Flow:</w:t>
+      <w:r>
+        <w:rPr>
+          <w:rtl w:val="0"/>
+        </w:rPr>
+      </w:r>
+    </w:p>
+    <w:p>
+      <w:pPr>
+        <w:rPr>
+          <w:sz w:val="24"/>
+          <w:szCs w:val="24"/>
+        </w:rPr>
+      </w:pPr>
+      <w:r>
+        <w:rPr>
+          <w:sz w:val="24"/>
+          <w:szCs w:val="24"/>
+          <w:rtl w:val="0"/>
+        </w:rPr>
+        <w:t xml:space="preserve">Customer - Order Flow:</w:t>
       </w:r>
     </w:p>
     <w:p>
@@ -210,7 +200,7 @@
           <w:szCs w:val="24"/>
           <w:rtl w:val="0"/>
         </w:rPr>
-        <w:t xml:space="preserve">Admin Manage Bazaar Flow:</w:t>
+        <w:t xml:space="preserve">Admin - Manage Bazaar Flow:</w:t>
       </w:r>
     </w:p>
     <w:p>
@@ -527,43 +517,61 @@
           <w:szCs w:val="24"/>
           <w:rtl w:val="0"/>
         </w:rPr>
-        <w:t xml:space="preserve">3. Generate QR of CartID</w:t>
-      </w:r>
-    </w:p>
-    <w:p>
-      <w:pPr>
-        <w:spacing w:line="360" w:lineRule="auto"/>
-        <w:jc w:val="both"/>
-        <w:rPr>
-          <w:sz w:val="24"/>
-          <w:szCs w:val="24"/>
-        </w:rPr>
-      </w:pPr>
-      <w:r>
-        <w:rPr>
-          <w:sz w:val="24"/>
-          <w:szCs w:val="24"/>
-          <w:rtl w:val="0"/>
-        </w:rPr>
-        <w:t xml:space="preserve">4. View Order History</w:t>
-      </w:r>
-    </w:p>
-    <w:p>
-      <w:pPr>
-        <w:spacing w:line="360" w:lineRule="auto"/>
-        <w:jc w:val="both"/>
-        <w:rPr>
-          <w:sz w:val="24"/>
-          <w:szCs w:val="24"/>
-        </w:rPr>
-      </w:pPr>
-      <w:r>
-        <w:rPr>
-          <w:sz w:val="24"/>
-          <w:szCs w:val="24"/>
-          <w:rtl w:val="0"/>
-        </w:rPr>
-        <w:t xml:space="preserve">5. Select Office Location</w:t>
+        <w:t xml:space="preserve">3. Add Product to Cart</w:t>
+      </w:r>
+    </w:p>
+    <w:p>
+      <w:pPr>
+        <w:spacing w:line="360" w:lineRule="auto"/>
+        <w:jc w:val="both"/>
+        <w:rPr>
+          <w:sz w:val="24"/>
+          <w:szCs w:val="24"/>
+        </w:rPr>
+      </w:pPr>
+      <w:r>
+        <w:rPr>
+          <w:sz w:val="24"/>
+          <w:szCs w:val="24"/>
+          <w:rtl w:val="0"/>
+        </w:rPr>
+        <w:t xml:space="preserve">4. Generate QR of CartID</w:t>
+      </w:r>
+    </w:p>
+    <w:p>
+      <w:pPr>
+        <w:spacing w:line="360" w:lineRule="auto"/>
+        <w:jc w:val="both"/>
+        <w:rPr>
+          <w:sz w:val="24"/>
+          <w:szCs w:val="24"/>
+        </w:rPr>
+      </w:pPr>
+      <w:r>
+        <w:rPr>
+          <w:sz w:val="24"/>
+          <w:szCs w:val="24"/>
+          <w:rtl w:val="0"/>
+        </w:rPr>
+        <w:t xml:space="preserve">5. View Order History</w:t>
+      </w:r>
+    </w:p>
+    <w:p>
+      <w:pPr>
+        <w:spacing w:line="360" w:lineRule="auto"/>
+        <w:jc w:val="both"/>
+        <w:rPr>
+          <w:sz w:val="24"/>
+          <w:szCs w:val="24"/>
+        </w:rPr>
+      </w:pPr>
+      <w:r>
+        <w:rPr>
+          <w:sz w:val="24"/>
+          <w:szCs w:val="24"/>
+          <w:rtl w:val="0"/>
+        </w:rPr>
+        <w:t xml:space="preserve">6. Select Office Location</w:t>
       </w:r>
     </w:p>
     <w:p>

</xml_diff>